<commit_message>
added original skills doc so it's in git history
</commit_message>
<xml_diff>
--- a/portfolio-docs/My Skills.docx
+++ b/portfolio-docs/My Skills.docx
@@ -215,15 +215,7 @@
     </w:p>
     <w:p>
       <w:r>
-        <w:t xml:space="preserve">I am VERY detail oriented. Sometimes maybe too much </w:t>
-      </w:r>
-      <w:proofErr w:type="spellStart"/>
-      <w:r>
-        <w:t>so.</w:t>
-      </w:r>
-      <w:proofErr w:type="spellEnd"/>
-      <w:r>
-        <w:t xml:space="preserve"> </w:t>
+        <w:t xml:space="preserve">I am VERY detail oriented. Sometimes maybe too much so. </w:t>
       </w:r>
     </w:p>
     <w:p/>
@@ -279,6 +271,97 @@
       <w:r>
         <w:t xml:space="preserve"> to reflect my current skillset and value adds</w:t>
       </w:r>
+    </w:p>
+    <w:p>
+      <w:r>
+        <w:br w:type="page"/>
+      </w:r>
+    </w:p>
+    <w:p>
+      <w:r>
+        <w:lastRenderedPageBreak/>
+        <w:t>Frameworks/tools</w:t>
+      </w:r>
+    </w:p>
+    <w:p>
+      <w:r>
+        <w:t>FE</w:t>
+      </w:r>
+    </w:p>
+    <w:p>
+      <w:r>
+        <w:t xml:space="preserve">react, next.js, typescript, </w:t>
+      </w:r>
+      <w:proofErr w:type="spellStart"/>
+      <w:r>
+        <w:t>javascript</w:t>
+      </w:r>
+      <w:proofErr w:type="spellEnd"/>
+      <w:r>
+        <w:t xml:space="preserve">, </w:t>
+      </w:r>
+      <w:proofErr w:type="spellStart"/>
+      <w:r>
+        <w:t>vue</w:t>
+      </w:r>
+      <w:proofErr w:type="spellEnd"/>
+      <w:r>
+        <w:t xml:space="preserve">, tailwind </w:t>
+      </w:r>
+      <w:proofErr w:type="spellStart"/>
+      <w:r>
+        <w:t>css</w:t>
+      </w:r>
+      <w:proofErr w:type="spellEnd"/>
+    </w:p>
+    <w:p>
+      <w:r>
+        <w:t>BE</w:t>
+      </w:r>
+    </w:p>
+    <w:p>
+      <w:r>
+        <w:t xml:space="preserve">node, express, </w:t>
+      </w:r>
+      <w:proofErr w:type="spellStart"/>
+      <w:r>
+        <w:t>postgresql</w:t>
+      </w:r>
+      <w:proofErr w:type="spellEnd"/>
+      <w:r>
+        <w:t xml:space="preserve">, rest </w:t>
+      </w:r>
+      <w:proofErr w:type="spellStart"/>
+      <w:r>
+        <w:t>api</w:t>
+      </w:r>
+      <w:proofErr w:type="spellEnd"/>
+      <w:r>
+        <w:t>, Scaffold eth, python</w:t>
+      </w:r>
+    </w:p>
+    <w:p>
+      <w:r>
+        <w:t>other tools</w:t>
+      </w:r>
+    </w:p>
+    <w:p>
+      <w:r>
+        <w:t xml:space="preserve">git, postman, docker, </w:t>
+      </w:r>
+      <w:proofErr w:type="spellStart"/>
+      <w:r>
+        <w:t>graphql</w:t>
+      </w:r>
+      <w:proofErr w:type="spellEnd"/>
+      <w:r>
+        <w:t xml:space="preserve">, windsurf, </w:t>
+      </w:r>
+      <w:proofErr w:type="spellStart"/>
+      <w:r>
+        <w:t>npm</w:t>
+      </w:r>
+      <w:proofErr w:type="spellEnd"/>
     </w:p>
     <w:sectPr>
       <w:pgSz w:w="12240" w:h="15840"/>

</xml_diff>